<commit_message>
Build site at 2022-06-20 16:07:16 UTC
</commit_message>
<xml_diff>
--- a/assets/disciplinas/LOM3202.docx
+++ b/assets/disciplinas/LOM3202.docx
@@ -178,11 +178,11 @@
         <w:pStyle w:val="ListBullet"/>
       </w:pPr>
       <w:r>
-        <w:t>LOB1053 -  Física III  (Requisito)</w:t>
+        <w:t>LOM3254 -  Laboratório de Circuitos Elétricos  (Indicação de Conjunto)</w:t>
         <w:br/>
       </w:r>
       <w:r>
-        <w:t>LOM3254 -  Laboratório de Circuitos Elétricos  (Indicação de Conjunto)</w:t>
+        <w:t>LOB1053 -  Física III  (Requisito)</w:t>
         <w:br/>
       </w:r>
     </w:p>

</xml_diff>

<commit_message>
Build site at 2022-06-24 16:07:18 UTC
</commit_message>
<xml_diff>
--- a/assets/disciplinas/LOM3202.docx
+++ b/assets/disciplinas/LOM3202.docx
@@ -178,11 +178,11 @@
         <w:pStyle w:val="ListBullet"/>
       </w:pPr>
       <w:r>
-        <w:t>LOM3254 -  Laboratório de Circuitos Elétricos  (Indicação de Conjunto)</w:t>
+        <w:t>LOB1053 -  Física III  (Requisito)</w:t>
         <w:br/>
       </w:r>
       <w:r>
-        <w:t>LOB1053 -  Física III  (Requisito)</w:t>
+        <w:t>LOM3254 -  Laboratório de Circuitos Elétricos  (Indicação de Conjunto)</w:t>
         <w:br/>
       </w:r>
     </w:p>

</xml_diff>